<commit_message>
This, my friend, is a test of my first commit
</commit_message>
<xml_diff>
--- a/docs/workshop/Temporary Test Document.docx
+++ b/docs/workshop/Temporary Test Document.docx
@@ -19,7 +19,6 @@
       <w:pPr>
         <w:jc w:val="center"/>
       </w:pPr>
-      <w:bookmarkStart w:id="0" w:name="_GoBack"/>
       <w:r>
         <w:rPr>
           <w:noProof/>
@@ -73,7 +72,6 @@
           </wp:inline>
         </w:drawing>
       </w:r>
-      <w:bookmarkEnd w:id="0"/>
     </w:p>
     <w:p/>
     <w:p>
@@ -110,6 +108,16 @@
       <w:r>
         <w:t>Isn’t that wonderful?</w:t>
       </w:r>
+    </w:p>
+    <w:p>
+      <w:pPr>
+        <w:jc w:val="center"/>
+      </w:pPr>
+      <w:r>
+        <w:t>Baloney sandwich</w:t>
+      </w:r>
+      <w:bookmarkStart w:id="0" w:name="_GoBack"/>
+      <w:bookmarkEnd w:id="0"/>
     </w:p>
     <w:sectPr>
       <w:footerReference w:type="default" r:id="rId8"/>
@@ -155,10 +163,7 @@
       <w:jc w:val="right"/>
     </w:pPr>
     <w:r>
-      <w:t>This is a test of the workshop Hopper capabilities</w:t>
-    </w:r>
-    <w:r>
-      <w:t xml:space="preserve"> </w:t>
+      <w:t xml:space="preserve">This is a test of the workshop Hopper capabilities </w:t>
     </w:r>
     <w:r>
       <w:ptab w:relativeTo="margin" w:alignment="center" w:leader="none"/>
@@ -1023,7 +1028,7 @@
 </file>
 
 <file path=customXml/itemProps1.xml><?xml version="1.0" encoding="utf-8"?>
-<ds:datastoreItem xmlns:ds="http://schemas.openxmlformats.org/officeDocument/2006/customXml" ds:itemID="{1EBA04AD-3CF2-4787-B6EC-7FAB1E1F84C3}">
+<ds:datastoreItem xmlns:ds="http://schemas.openxmlformats.org/officeDocument/2006/customXml" ds:itemID="{7373E1DA-57CB-41A6-9CA0-2890D7D4B44F}">
   <ds:schemaRefs>
     <ds:schemaRef ds:uri="http://schemas.openxmlformats.org/officeDocument/2006/bibliography"/>
   </ds:schemaRefs>

</xml_diff>

<commit_message>
My first commit is amazing
</commit_message>
<xml_diff>
--- a/docs/workshop/Temporary Test Document.docx
+++ b/docs/workshop/Temporary Test Document.docx
@@ -1,14 +1,16 @@
 
 <file path=word/document.xml><?xml version="1.0" encoding="utf-8"?>
-<w:document xmlns:wpc="http://schemas.microsoft.com/office/word/2010/wordprocessingCanvas" xmlns:mc="http://schemas.openxmlformats.org/markup-compatibility/2006" xmlns:o="urn:schemas-microsoft-com:office:office" xmlns:r="http://schemas.openxmlformats.org/officeDocument/2006/relationships" xmlns:m="http://schemas.openxmlformats.org/officeDocument/2006/math" xmlns:v="urn:schemas-microsoft-com:vml" xmlns:wp14="http://schemas.microsoft.com/office/word/2010/wordprocessingDrawing" xmlns:wp="http://schemas.openxmlformats.org/drawingml/2006/wordprocessingDrawing" xmlns:w10="urn:schemas-microsoft-com:office:word" xmlns:w="http://schemas.openxmlformats.org/wordprocessingml/2006/main" xmlns:w14="http://schemas.microsoft.com/office/word/2010/wordml" xmlns:w15="http://schemas.microsoft.com/office/word/2012/wordml" xmlns:wpg="http://schemas.microsoft.com/office/word/2010/wordprocessingGroup" xmlns:wpi="http://schemas.microsoft.com/office/word/2010/wordprocessingInk" xmlns:wne="http://schemas.microsoft.com/office/word/2006/wordml" xmlns:wps="http://schemas.microsoft.com/office/word/2010/wordprocessingShape" mc:Ignorable="w14 w15 wp14">
+<w:document xmlns:wpc="http://schemas.microsoft.com/office/word/2010/wordprocessingCanvas" xmlns:cx="http://schemas.microsoft.com/office/drawing/2014/chartex" xmlns:cx1="http://schemas.microsoft.com/office/drawing/2015/9/8/chartex" xmlns:cx2="http://schemas.microsoft.com/office/drawing/2015/10/21/chartex" xmlns:cx3="http://schemas.microsoft.com/office/drawing/2016/5/9/chartex" xmlns:cx4="http://schemas.microsoft.com/office/drawing/2016/5/10/chartex" xmlns:cx5="http://schemas.microsoft.com/office/drawing/2016/5/11/chartex" xmlns:cx6="http://schemas.microsoft.com/office/drawing/2016/5/12/chartex" xmlns:cx7="http://schemas.microsoft.com/office/drawing/2016/5/13/chartex" xmlns:cx8="http://schemas.microsoft.com/office/drawing/2016/5/14/chartex" xmlns:mc="http://schemas.openxmlformats.org/markup-compatibility/2006" xmlns:aink="http://schemas.microsoft.com/office/drawing/2016/ink" xmlns:am3d="http://schemas.microsoft.com/office/drawing/2017/model3d" xmlns:o="urn:schemas-microsoft-com:office:office" xmlns:r="http://schemas.openxmlformats.org/officeDocument/2006/relationships" xmlns:m="http://schemas.openxmlformats.org/officeDocument/2006/math" xmlns:v="urn:schemas-microsoft-com:vml" xmlns:wp14="http://schemas.microsoft.com/office/word/2010/wordprocessingDrawing" xmlns:wp="http://schemas.openxmlformats.org/drawingml/2006/wordprocessingDrawing" xmlns:w10="urn:schemas-microsoft-com:office:word" xmlns:w="http://schemas.openxmlformats.org/wordprocessingml/2006/main" xmlns:w14="http://schemas.microsoft.com/office/word/2010/wordml" xmlns:w15="http://schemas.microsoft.com/office/word/2012/wordml" xmlns:w16cid="http://schemas.microsoft.com/office/word/2016/wordml/cid" xmlns:w16se="http://schemas.microsoft.com/office/word/2015/wordml/symex" xmlns:wpg="http://schemas.microsoft.com/office/word/2010/wordprocessingGroup" xmlns:wpi="http://schemas.microsoft.com/office/word/2010/wordprocessingInk" xmlns:wne="http://schemas.microsoft.com/office/word/2006/wordml" xmlns:wps="http://schemas.microsoft.com/office/word/2010/wordprocessingShape" mc:Ignorable="w14 w15 w16se w16cid wp14">
   <w:body>
     <w:p>
       <w:pPr>
         <w:pStyle w:val="Heading1"/>
       </w:pPr>
       <w:r>
-        <w:t>THIS DOC IS TEMPORARY, BUT LOOK AT THIS GIRAFFE, PEOPLE!</w:t>
-      </w:r>
+        <w:t>Adam is Great</w:t>
+      </w:r>
+      <w:bookmarkStart w:id="0" w:name="_GoBack"/>
+      <w:bookmarkEnd w:id="0"/>
     </w:p>
     <w:p>
       <w:r>
@@ -24,7 +26,7 @@
           <w:noProof/>
         </w:rPr>
         <w:drawing>
-          <wp:inline distT="0" distB="0" distL="0" distR="0">
+          <wp:inline distT="0" distB="0" distL="0" distR="0" wp14:anchorId="7D16FB1A" wp14:editId="75AC122C">
             <wp:extent cx="5114925" cy="6839899"/>
             <wp:effectExtent l="0" t="0" r="0" b="0"/>
             <wp:docPr id="1" name="Picture 1" descr="Image result for giraffe"/>
@@ -116,8 +118,6 @@
       <w:r>
         <w:t>Baloney sandwich</w:t>
       </w:r>
-      <w:bookmarkStart w:id="0" w:name="_GoBack"/>
-      <w:bookmarkEnd w:id="0"/>
     </w:p>
     <w:sectPr>
       <w:footerReference w:type="default" r:id="rId8"/>
@@ -131,7 +131,7 @@
 </file>
 
 <file path=word/endnotes.xml><?xml version="1.0" encoding="utf-8"?>
-<w:endnotes xmlns:wpc="http://schemas.microsoft.com/office/word/2010/wordprocessingCanvas" xmlns:mc="http://schemas.openxmlformats.org/markup-compatibility/2006" xmlns:o="urn:schemas-microsoft-com:office:office" xmlns:r="http://schemas.openxmlformats.org/officeDocument/2006/relationships" xmlns:m="http://schemas.openxmlformats.org/officeDocument/2006/math" xmlns:v="urn:schemas-microsoft-com:vml" xmlns:wp14="http://schemas.microsoft.com/office/word/2010/wordprocessingDrawing" xmlns:wp="http://schemas.openxmlformats.org/drawingml/2006/wordprocessingDrawing" xmlns:w10="urn:schemas-microsoft-com:office:word" xmlns:w="http://schemas.openxmlformats.org/wordprocessingml/2006/main" xmlns:w14="http://schemas.microsoft.com/office/word/2010/wordml" xmlns:w15="http://schemas.microsoft.com/office/word/2012/wordml" xmlns:wpg="http://schemas.microsoft.com/office/word/2010/wordprocessingGroup" xmlns:wpi="http://schemas.microsoft.com/office/word/2010/wordprocessingInk" xmlns:wne="http://schemas.microsoft.com/office/word/2006/wordml" xmlns:wps="http://schemas.microsoft.com/office/word/2010/wordprocessingShape" mc:Ignorable="w14 w15 wp14">
+<w:endnotes xmlns:wpc="http://schemas.microsoft.com/office/word/2010/wordprocessingCanvas" xmlns:cx="http://schemas.microsoft.com/office/drawing/2014/chartex" xmlns:cx1="http://schemas.microsoft.com/office/drawing/2015/9/8/chartex" xmlns:cx2="http://schemas.microsoft.com/office/drawing/2015/10/21/chartex" xmlns:cx3="http://schemas.microsoft.com/office/drawing/2016/5/9/chartex" xmlns:cx4="http://schemas.microsoft.com/office/drawing/2016/5/10/chartex" xmlns:cx5="http://schemas.microsoft.com/office/drawing/2016/5/11/chartex" xmlns:cx6="http://schemas.microsoft.com/office/drawing/2016/5/12/chartex" xmlns:cx7="http://schemas.microsoft.com/office/drawing/2016/5/13/chartex" xmlns:cx8="http://schemas.microsoft.com/office/drawing/2016/5/14/chartex" xmlns:mc="http://schemas.openxmlformats.org/markup-compatibility/2006" xmlns:aink="http://schemas.microsoft.com/office/drawing/2016/ink" xmlns:am3d="http://schemas.microsoft.com/office/drawing/2017/model3d" xmlns:o="urn:schemas-microsoft-com:office:office" xmlns:r="http://schemas.openxmlformats.org/officeDocument/2006/relationships" xmlns:m="http://schemas.openxmlformats.org/officeDocument/2006/math" xmlns:v="urn:schemas-microsoft-com:vml" xmlns:wp14="http://schemas.microsoft.com/office/word/2010/wordprocessingDrawing" xmlns:wp="http://schemas.openxmlformats.org/drawingml/2006/wordprocessingDrawing" xmlns:w10="urn:schemas-microsoft-com:office:word" xmlns:w="http://schemas.openxmlformats.org/wordprocessingml/2006/main" xmlns:w14="http://schemas.microsoft.com/office/word/2010/wordml" xmlns:w15="http://schemas.microsoft.com/office/word/2012/wordml" xmlns:w16cid="http://schemas.microsoft.com/office/word/2016/wordml/cid" xmlns:w16se="http://schemas.microsoft.com/office/word/2015/wordml/symex" xmlns:wpg="http://schemas.microsoft.com/office/word/2010/wordprocessingGroup" xmlns:wpi="http://schemas.microsoft.com/office/word/2010/wordprocessingInk" xmlns:wne="http://schemas.microsoft.com/office/word/2006/wordml" xmlns:wps="http://schemas.microsoft.com/office/word/2010/wordprocessingShape" mc:Ignorable="w14 w15 w16se w16cid wp14">
   <w:endnote w:type="separator" w:id="-1">
     <w:p>
       <w:pPr>
@@ -156,7 +156,7 @@
 </file>
 
 <file path=word/footer1.xml><?xml version="1.0" encoding="utf-8"?>
-<w:ftr xmlns:wpc="http://schemas.microsoft.com/office/word/2010/wordprocessingCanvas" xmlns:mc="http://schemas.openxmlformats.org/markup-compatibility/2006" xmlns:o="urn:schemas-microsoft-com:office:office" xmlns:r="http://schemas.openxmlformats.org/officeDocument/2006/relationships" xmlns:m="http://schemas.openxmlformats.org/officeDocument/2006/math" xmlns:v="urn:schemas-microsoft-com:vml" xmlns:wp14="http://schemas.microsoft.com/office/word/2010/wordprocessingDrawing" xmlns:wp="http://schemas.openxmlformats.org/drawingml/2006/wordprocessingDrawing" xmlns:w10="urn:schemas-microsoft-com:office:word" xmlns:w="http://schemas.openxmlformats.org/wordprocessingml/2006/main" xmlns:w14="http://schemas.microsoft.com/office/word/2010/wordml" xmlns:w15="http://schemas.microsoft.com/office/word/2012/wordml" xmlns:wpg="http://schemas.microsoft.com/office/word/2010/wordprocessingGroup" xmlns:wpi="http://schemas.microsoft.com/office/word/2010/wordprocessingInk" xmlns:wne="http://schemas.microsoft.com/office/word/2006/wordml" xmlns:wps="http://schemas.microsoft.com/office/word/2010/wordprocessingShape" mc:Ignorable="w14 w15 wp14">
+<w:ftr xmlns:wpc="http://schemas.microsoft.com/office/word/2010/wordprocessingCanvas" xmlns:cx="http://schemas.microsoft.com/office/drawing/2014/chartex" xmlns:cx1="http://schemas.microsoft.com/office/drawing/2015/9/8/chartex" xmlns:cx2="http://schemas.microsoft.com/office/drawing/2015/10/21/chartex" xmlns:cx3="http://schemas.microsoft.com/office/drawing/2016/5/9/chartex" xmlns:cx4="http://schemas.microsoft.com/office/drawing/2016/5/10/chartex" xmlns:cx5="http://schemas.microsoft.com/office/drawing/2016/5/11/chartex" xmlns:cx6="http://schemas.microsoft.com/office/drawing/2016/5/12/chartex" xmlns:cx7="http://schemas.microsoft.com/office/drawing/2016/5/13/chartex" xmlns:cx8="http://schemas.microsoft.com/office/drawing/2016/5/14/chartex" xmlns:mc="http://schemas.openxmlformats.org/markup-compatibility/2006" xmlns:aink="http://schemas.microsoft.com/office/drawing/2016/ink" xmlns:am3d="http://schemas.microsoft.com/office/drawing/2017/model3d" xmlns:o="urn:schemas-microsoft-com:office:office" xmlns:r="http://schemas.openxmlformats.org/officeDocument/2006/relationships" xmlns:m="http://schemas.openxmlformats.org/officeDocument/2006/math" xmlns:v="urn:schemas-microsoft-com:vml" xmlns:wp14="http://schemas.microsoft.com/office/word/2010/wordprocessingDrawing" xmlns:wp="http://schemas.openxmlformats.org/drawingml/2006/wordprocessingDrawing" xmlns:w10="urn:schemas-microsoft-com:office:word" xmlns:w="http://schemas.openxmlformats.org/wordprocessingml/2006/main" xmlns:w14="http://schemas.microsoft.com/office/word/2010/wordml" xmlns:w15="http://schemas.microsoft.com/office/word/2012/wordml" xmlns:w16cid="http://schemas.microsoft.com/office/word/2016/wordml/cid" xmlns:w16se="http://schemas.microsoft.com/office/word/2015/wordml/symex" xmlns:wpg="http://schemas.microsoft.com/office/word/2010/wordprocessingGroup" xmlns:wpi="http://schemas.microsoft.com/office/word/2010/wordprocessingInk" xmlns:wne="http://schemas.microsoft.com/office/word/2006/wordml" xmlns:wps="http://schemas.microsoft.com/office/word/2010/wordprocessingShape" mc:Ignorable="w14 w15 w16se w16cid wp14">
   <w:p>
     <w:pPr>
       <w:pStyle w:val="Footer"/>
@@ -174,7 +174,7 @@
         <w:color w:val="5B9BD5" w:themeColor="accent1"/>
       </w:rPr>
       <w:drawing>
-        <wp:inline distT="0" distB="0" distL="0" distR="0" wp14:anchorId="7A0A4B6F" wp14:editId="77FCEDA9">
+        <wp:inline distT="0" distB="0" distL="0" distR="0" wp14:anchorId="6C0A07F6" wp14:editId="57E0523D">
           <wp:extent cx="438912" cy="276973"/>
           <wp:effectExtent l="0" t="0" r="0" b="8890"/>
           <wp:docPr id="145" name="Picture 145"/>
@@ -236,7 +236,7 @@
 </file>
 
 <file path=word/footnotes.xml><?xml version="1.0" encoding="utf-8"?>
-<w:footnotes xmlns:wpc="http://schemas.microsoft.com/office/word/2010/wordprocessingCanvas" xmlns:mc="http://schemas.openxmlformats.org/markup-compatibility/2006" xmlns:o="urn:schemas-microsoft-com:office:office" xmlns:r="http://schemas.openxmlformats.org/officeDocument/2006/relationships" xmlns:m="http://schemas.openxmlformats.org/officeDocument/2006/math" xmlns:v="urn:schemas-microsoft-com:vml" xmlns:wp14="http://schemas.microsoft.com/office/word/2010/wordprocessingDrawing" xmlns:wp="http://schemas.openxmlformats.org/drawingml/2006/wordprocessingDrawing" xmlns:w10="urn:schemas-microsoft-com:office:word" xmlns:w="http://schemas.openxmlformats.org/wordprocessingml/2006/main" xmlns:w14="http://schemas.microsoft.com/office/word/2010/wordml" xmlns:w15="http://schemas.microsoft.com/office/word/2012/wordml" xmlns:wpg="http://schemas.microsoft.com/office/word/2010/wordprocessingGroup" xmlns:wpi="http://schemas.microsoft.com/office/word/2010/wordprocessingInk" xmlns:wne="http://schemas.microsoft.com/office/word/2006/wordml" xmlns:wps="http://schemas.microsoft.com/office/word/2010/wordprocessingShape" mc:Ignorable="w14 w15 wp14">
+<w:footnotes xmlns:wpc="http://schemas.microsoft.com/office/word/2010/wordprocessingCanvas" xmlns:cx="http://schemas.microsoft.com/office/drawing/2014/chartex" xmlns:cx1="http://schemas.microsoft.com/office/drawing/2015/9/8/chartex" xmlns:cx2="http://schemas.microsoft.com/office/drawing/2015/10/21/chartex" xmlns:cx3="http://schemas.microsoft.com/office/drawing/2016/5/9/chartex" xmlns:cx4="http://schemas.microsoft.com/office/drawing/2016/5/10/chartex" xmlns:cx5="http://schemas.microsoft.com/office/drawing/2016/5/11/chartex" xmlns:cx6="http://schemas.microsoft.com/office/drawing/2016/5/12/chartex" xmlns:cx7="http://schemas.microsoft.com/office/drawing/2016/5/13/chartex" xmlns:cx8="http://schemas.microsoft.com/office/drawing/2016/5/14/chartex" xmlns:mc="http://schemas.openxmlformats.org/markup-compatibility/2006" xmlns:aink="http://schemas.microsoft.com/office/drawing/2016/ink" xmlns:am3d="http://schemas.microsoft.com/office/drawing/2017/model3d" xmlns:o="urn:schemas-microsoft-com:office:office" xmlns:r="http://schemas.openxmlformats.org/officeDocument/2006/relationships" xmlns:m="http://schemas.openxmlformats.org/officeDocument/2006/math" xmlns:v="urn:schemas-microsoft-com:vml" xmlns:wp14="http://schemas.microsoft.com/office/word/2010/wordprocessingDrawing" xmlns:wp="http://schemas.openxmlformats.org/drawingml/2006/wordprocessingDrawing" xmlns:w10="urn:schemas-microsoft-com:office:word" xmlns:w="http://schemas.openxmlformats.org/wordprocessingml/2006/main" xmlns:w14="http://schemas.microsoft.com/office/word/2010/wordml" xmlns:w15="http://schemas.microsoft.com/office/word/2012/wordml" xmlns:w16cid="http://schemas.microsoft.com/office/word/2016/wordml/cid" xmlns:w16se="http://schemas.microsoft.com/office/word/2015/wordml/symex" xmlns:wpg="http://schemas.microsoft.com/office/word/2010/wordprocessingGroup" xmlns:wpi="http://schemas.microsoft.com/office/word/2010/wordprocessingInk" xmlns:wne="http://schemas.microsoft.com/office/word/2006/wordml" xmlns:wps="http://schemas.microsoft.com/office/word/2010/wordprocessingShape" mc:Ignorable="w14 w15 w16se w16cid wp14">
   <w:footnote w:type="separator" w:id="-1">
     <w:p>
       <w:pPr>
@@ -261,7 +261,7 @@
 </file>
 
 <file path=word/styles.xml><?xml version="1.0" encoding="utf-8"?>
-<w:styles xmlns:mc="http://schemas.openxmlformats.org/markup-compatibility/2006" xmlns:r="http://schemas.openxmlformats.org/officeDocument/2006/relationships" xmlns:w="http://schemas.openxmlformats.org/wordprocessingml/2006/main" xmlns:w14="http://schemas.microsoft.com/office/word/2010/wordml" xmlns:w15="http://schemas.microsoft.com/office/word/2012/wordml" mc:Ignorable="w14 w15">
+<w:styles xmlns:mc="http://schemas.openxmlformats.org/markup-compatibility/2006" xmlns:r="http://schemas.openxmlformats.org/officeDocument/2006/relationships" xmlns:w="http://schemas.openxmlformats.org/wordprocessingml/2006/main" xmlns:w14="http://schemas.microsoft.com/office/word/2010/wordml" xmlns:w15="http://schemas.microsoft.com/office/word/2012/wordml" xmlns:w16cid="http://schemas.microsoft.com/office/word/2016/wordml/cid" xmlns:w16se="http://schemas.microsoft.com/office/word/2015/wordml/symex" mc:Ignorable="w14 w15 w16se w16cid">
   <w:docDefaults>
     <w:rPrDefault>
       <w:rPr>
@@ -277,7 +277,7 @@
       </w:pPr>
     </w:pPrDefault>
   </w:docDefaults>
-  <w:latentStyles w:defLockedState="0" w:defUIPriority="99" w:defSemiHidden="0" w:defUnhideWhenUsed="0" w:defQFormat="0" w:count="371">
+  <w:latentStyles w:defLockedState="0" w:defUIPriority="99" w:defSemiHidden="0" w:defUnhideWhenUsed="0" w:defQFormat="0" w:count="377">
     <w:lsdException w:name="Normal" w:uiPriority="0" w:qFormat="1"/>
     <w:lsdException w:name="heading 1" w:uiPriority="9" w:qFormat="1"/>
     <w:lsdException w:name="heading 2" w:semiHidden="1" w:uiPriority="9" w:unhideWhenUsed="1" w:qFormat="1"/>
@@ -425,11 +425,8 @@
     <w:lsdException w:name="Table 3D effects 3" w:semiHidden="1" w:unhideWhenUsed="1"/>
     <w:lsdException w:name="Table Contemporary" w:semiHidden="1" w:unhideWhenUsed="1"/>
     <w:lsdException w:name="Table Elegant" w:semiHidden="1" w:unhideWhenUsed="1"/>
-    <w:lsdException w:name="Table Professional" w:semiHidden="1" w:unhideWhenUsed="1"/>
     <w:lsdException w:name="Table Subtle 1" w:semiHidden="1" w:unhideWhenUsed="1"/>
     <w:lsdException w:name="Table Subtle 2" w:semiHidden="1" w:unhideWhenUsed="1"/>
-    <w:lsdException w:name="Table Web 1" w:semiHidden="1" w:unhideWhenUsed="1"/>
-    <w:lsdException w:name="Table Web 2" w:semiHidden="1" w:unhideWhenUsed="1"/>
     <w:lsdException w:name="Table Web 3" w:semiHidden="1" w:unhideWhenUsed="1"/>
     <w:lsdException w:name="Balloon Text" w:semiHidden="1" w:unhideWhenUsed="1"/>
     <w:lsdException w:name="Table Grid" w:uiPriority="39"/>
@@ -649,6 +646,12 @@
     <w:lsdException w:name="List Table 5 Dark Accent 6" w:uiPriority="50"/>
     <w:lsdException w:name="List Table 6 Colorful Accent 6" w:uiPriority="51"/>
     <w:lsdException w:name="List Table 7 Colorful Accent 6" w:uiPriority="52"/>
+    <w:lsdException w:name="Mention" w:semiHidden="1" w:unhideWhenUsed="1"/>
+    <w:lsdException w:name="Smart Hyperlink" w:semiHidden="1" w:unhideWhenUsed="1"/>
+    <w:lsdException w:name="Hashtag" w:semiHidden="1" w:unhideWhenUsed="1"/>
+    <w:lsdException w:name="Unresolved Mention" w:semiHidden="1" w:unhideWhenUsed="1"/>
+    <w:lsdException w:name="Smart Link" w:semiHidden="1" w:unhideWhenUsed="1"/>
+    <w:lsdException w:name="Smart Link Error" w:semiHidden="1" w:unhideWhenUsed="1"/>
   </w:latentStyles>
   <w:style w:type="paragraph" w:default="1" w:styleId="Normal">
     <w:name w:val="Normal"/>
@@ -1028,7 +1031,7 @@
 </file>
 
 <file path=customXml/itemProps1.xml><?xml version="1.0" encoding="utf-8"?>
-<ds:datastoreItem xmlns:ds="http://schemas.openxmlformats.org/officeDocument/2006/customXml" ds:itemID="{7373E1DA-57CB-41A6-9CA0-2890D7D4B44F}">
+<ds:datastoreItem xmlns:ds="http://schemas.openxmlformats.org/officeDocument/2006/customXml" ds:itemID="{69DFA49B-C34D-6148-BC31-7E306917D4D1}">
   <ds:schemaRefs>
     <ds:schemaRef ds:uri="http://schemas.openxmlformats.org/officeDocument/2006/bibliography"/>
   </ds:schemaRefs>

</xml_diff>